<commit_message>
added to problems faced
</commit_message>
<xml_diff>
--- a/HACADP Report.docx
+++ b/HACADP Report.docx
@@ -169,9 +169,15 @@
         <w:t xml:space="preserve">This project aims to utilize a variety of industry-standard tools to provide high-availability deployment of a web application. We demonstrate the high-availability deployment of containerized instances of Wiki.js across multiple Google Cloud Platform (GCP) virtual machines. By splitting up the work of this modular system, we were able to accomplish this task in parallel. The Project Lead was </w:t>
       </w:r>
       <w:r>
+        <w:t>[</w:t>
+      </w:r>
+      <w:r>
         <w:t>___</w:t>
       </w:r>
       <w:r>
+        <w:t>]</w:t>
+      </w:r>
+      <w:r>
         <w:t xml:space="preserve">, who </w:t>
       </w:r>
       <w:r>
@@ -184,10 +190,46 @@
         <w:t>in</w:t>
       </w:r>
       <w:r>
-        <w:t xml:space="preserve"> staying on track, providing updated to-do lists, assigning tasks, and assisting in the implementation. The Infrastructure &amp; Automation Lead was ___, who </w:t>
-      </w:r>
-      <w:r>
-        <w:t>lead setting up the virtual machines and making sure the firewall rules and subnet configuration was properly set up. The Application Deployment Lead was ___, who lead writing the compose files and setting up the Wiki.js instances. The Data Management Lead was ___, who lead setting up the database, LVM, and load balancing.</w:t>
+        <w:t xml:space="preserve"> staying on track, providing updated to-do lists, assigning tasks, and assisting in the implementation. The Infrastructure &amp; Automation Lead was </w:t>
+      </w:r>
+      <w:r>
+        <w:t>[</w:t>
+      </w:r>
+      <w:r>
+        <w:t>___</w:t>
+      </w:r>
+      <w:r>
+        <w:t>]</w:t>
+      </w:r>
+      <w:r>
+        <w:t xml:space="preserve">, who </w:t>
+      </w:r>
+      <w:r>
+        <w:t xml:space="preserve">lead setting up the virtual machines and making sure the firewall rules and subnet configuration was properly set up. The Application Deployment Lead was </w:t>
+      </w:r>
+      <w:r>
+        <w:t>[</w:t>
+      </w:r>
+      <w:r>
+        <w:t>___</w:t>
+      </w:r>
+      <w:r>
+        <w:t>]</w:t>
+      </w:r>
+      <w:r>
+        <w:t xml:space="preserve">, who lead writing the compose files and setting up the Wiki.js instances. The Data Management Lead was </w:t>
+      </w:r>
+      <w:r>
+        <w:t>[</w:t>
+      </w:r>
+      <w:r>
+        <w:t>___</w:t>
+      </w:r>
+      <w:r>
+        <w:t>]</w:t>
+      </w:r>
+      <w:r>
+        <w:t>, who lead setting up the database, LVM, and load balancing.</w:t>
       </w:r>
     </w:p>
     <w:p>
@@ -220,6 +262,9 @@
         </w:rPr>
       </w:pPr>
       <w:r>
+        <w:rPr>
+          <w:noProof/>
+        </w:rPr>
         <w:drawing>
           <wp:anchor distT="0" distB="0" distL="114300" distR="114300" simplePos="0" relativeHeight="251658240" behindDoc="1" locked="0" layoutInCell="1" allowOverlap="1" wp14:anchorId="48E47F38" wp14:editId="05A2D6BB">
             <wp:simplePos x="0" y="0"/>
@@ -364,6 +409,9 @@
     </w:p>
     <w:p>
       <w:r>
+        <w:rPr>
+          <w:noProof/>
+        </w:rPr>
         <w:drawing>
           <wp:inline distT="0" distB="0" distL="0" distR="0" wp14:anchorId="1C8F0527" wp14:editId="0F955E05">
             <wp:extent cx="2578499" cy="1965960"/>
@@ -447,6 +495,9 @@
     </w:p>
     <w:p>
       <w:r>
+        <w:rPr>
+          <w:noProof/>
+        </w:rPr>
         <w:drawing>
           <wp:inline distT="0" distB="0" distL="0" distR="0" wp14:anchorId="719A51EC" wp14:editId="4845CC6F">
             <wp:extent cx="3380092" cy="1508760"/>
@@ -487,6 +538,9 @@
         <w:t xml:space="preserve"> </w:t>
       </w:r>
       <w:r>
+        <w:rPr>
+          <w:noProof/>
+        </w:rPr>
         <w:drawing>
           <wp:inline distT="0" distB="0" distL="0" distR="0" wp14:anchorId="119825B7" wp14:editId="14EB863F">
             <wp:extent cx="2405382" cy="1508760"/>
@@ -568,6 +622,9 @@
     </w:p>
     <w:p>
       <w:r>
+        <w:rPr>
+          <w:noProof/>
+        </w:rPr>
         <w:drawing>
           <wp:inline distT="0" distB="0" distL="0" distR="0" wp14:anchorId="3174A568" wp14:editId="71EE44CB">
             <wp:extent cx="2764513" cy="4406900"/>
@@ -716,6 +773,9 @@
     </w:p>
     <w:p>
       <w:r>
+        <w:rPr>
+          <w:noProof/>
+        </w:rPr>
         <w:drawing>
           <wp:inline distT="0" distB="0" distL="0" distR="0" wp14:anchorId="1286743F" wp14:editId="4B264E95">
             <wp:extent cx="2625612" cy="1965325"/>
@@ -778,6 +838,9 @@
     </w:p>
     <w:p>
       <w:r>
+        <w:rPr>
+          <w:noProof/>
+        </w:rPr>
         <w:drawing>
           <wp:inline distT="0" distB="0" distL="0" distR="0" wp14:anchorId="29FE467A" wp14:editId="74167138">
             <wp:extent cx="2187056" cy="1965960"/>
@@ -851,12 +914,34 @@
     </w:p>
     <w:p>
       <w:r>
-        <w:t>One problem we faced was with communication between our virtual machines. We realized that one VM was configured to a different region than the others, so the internal IP addresses could not work.</w:t>
-      </w:r>
-    </w:p>
-    <w:p>
-      <w:r>
-        <w:t>Another problem we faced was being unable to access each other’s files in each VM. This was because of a lack of Identity and Access Management (IAM).</w:t>
+        <w:t>An initial problem we faced was with using TheHive as our application. There were several issues with this approach, so we switched to using Wiki.js, which helped with our horizontal scaling.</w:t>
+      </w:r>
+    </w:p>
+    <w:p>
+      <w:r>
+        <w:t>Another</w:t>
+      </w:r>
+      <w:r>
+        <w:t xml:space="preserve"> problem we faced was with communication between our virtual machines. We realized that one VM was configured to a different region than the others, so the internal IP addresses could not work.</w:t>
+      </w:r>
+      <w:r>
+        <w:t xml:space="preserve"> </w:t>
+      </w:r>
+      <w:r>
+        <w:t>An additional</w:t>
+      </w:r>
+      <w:r>
+        <w:t xml:space="preserve"> problem we faced </w:t>
+      </w:r>
+      <w:r>
+        <w:t xml:space="preserve">relating to the VM’s </w:t>
+      </w:r>
+      <w:r>
+        <w:t xml:space="preserve">was being </w:t>
+      </w:r>
+      <w:r>
+        <w:lastRenderedPageBreak/>
+        <w:t>unable to access each other’s files in each VM. This was because of a lack of Identity and Access Management (IAM).</w:t>
       </w:r>
     </w:p>
     <w:p>
@@ -872,7 +957,6 @@
           <w:sz w:val="32"/>
           <w:szCs w:val="32"/>
         </w:rPr>
-        <w:lastRenderedPageBreak/>
         <w:t>Testing Results</w:t>
       </w:r>
     </w:p>
@@ -1355,14 +1439,8 @@
         <w:rPr>
           <w:bCs/>
         </w:rPr>
-        <w:t xml:space="preserve">From working on this project, the team was able to learn and practice setting up the GCP infrastructure, setting up the database, deploying highly-available applications, </w:t>
-      </w:r>
-      <w:r>
-        <w:rPr>
-          <w:bCs/>
-        </w:rPr>
         <w:lastRenderedPageBreak/>
-        <w:t>implementing load balancing, utilizing automation, ensuring security, and working with persistent storage.</w:t>
+        <w:t>From working on this project, the team was able to learn and practice setting up the GCP infrastructure, setting up the database, deploying highly-available applications, implementing load balancing, utilizing automation, ensuring security, and working with persistent storage.</w:t>
       </w:r>
     </w:p>
     <w:p>

</xml_diff>